<commit_message>
last commit rohan 13:00
</commit_message>
<xml_diff>
--- a/To do list.docx
+++ b/To do list.docx
@@ -8,18 +8,53 @@
           <w:rFonts w:hint="default"/>
           <w:b/>
           <w:bCs/>
-          <w:sz w:val="36"/>
-          <w:szCs w:val="36"/>
-          <w:lang w:val="en-IN"/>
-        </w:rPr>
-      </w:pPr>
-      <w:r>
-        <w:rPr>
-          <w:rFonts w:hint="default"/>
-          <w:b/>
-          <w:bCs/>
-          <w:sz w:val="36"/>
-          <w:szCs w:val="36"/>
+          <w:sz w:val="24"/>
+          <w:szCs w:val="24"/>
+          <w:lang w:val="en-IN"/>
+        </w:rPr>
+      </w:pPr>
+      <w:r>
+        <w:rPr>
+          <w:rFonts w:hint="default"/>
+          <w:b/>
+          <w:bCs/>
+          <w:sz w:val="24"/>
+          <w:szCs w:val="24"/>
+          <w:lang w:val="en-IN"/>
+        </w:rPr>
+        <w:t>Sprint 1:</w:t>
+      </w:r>
+    </w:p>
+    <w:p>
+      <w:pPr>
+        <w:rPr>
+          <w:rFonts w:hint="default"/>
+          <w:b/>
+          <w:bCs/>
+          <w:sz w:val="24"/>
+          <w:szCs w:val="24"/>
+          <w:lang w:val="en-IN"/>
+        </w:rPr>
+      </w:pPr>
+    </w:p>
+    <w:p>
+      <w:pPr>
+        <w:rPr>
+          <w:rFonts w:hint="default"/>
+          <w:b/>
+          <w:bCs/>
+          <w:sz w:val="24"/>
+          <w:szCs w:val="24"/>
+          <w:lang w:val="en-IN"/>
+        </w:rPr>
+      </w:pPr>
+      <w:r>
+        <w:rPr>
+          <w:rFonts w:hint="default"/>
+          <w:b/>
+          <w:bCs/>
+          <w:sz w:val="24"/>
+          <w:szCs w:val="24"/>
           <w:lang w:val="en-IN"/>
         </w:rPr>
         <w:t>Things to do list</w:t>
@@ -31,8 +66,45 @@
           <w:rFonts w:hint="default"/>
           <w:b/>
           <w:bCs/>
-          <w:sz w:val="36"/>
-          <w:szCs w:val="36"/>
+          <w:sz w:val="24"/>
+          <w:szCs w:val="24"/>
+          <w:lang w:val="en-IN"/>
+        </w:rPr>
+      </w:pPr>
+    </w:p>
+    <w:p>
+      <w:pPr>
+        <w:rPr>
+          <w:rFonts w:hint="default"/>
+          <w:b/>
+          <w:bCs/>
+          <w:sz w:val="24"/>
+          <w:szCs w:val="24"/>
+          <w:u w:val="single"/>
+          <w:lang w:val="en-IN"/>
+        </w:rPr>
+      </w:pPr>
+      <w:r>
+        <w:rPr>
+          <w:rFonts w:hint="default"/>
+          <w:b/>
+          <w:bCs/>
+          <w:sz w:val="24"/>
+          <w:szCs w:val="24"/>
+          <w:u w:val="single"/>
+          <w:lang w:val="en-IN"/>
+        </w:rPr>
+        <w:t>Requirement</w:t>
+      </w:r>
+    </w:p>
+    <w:p>
+      <w:pPr>
+        <w:rPr>
+          <w:rFonts w:hint="default"/>
+          <w:b/>
+          <w:bCs/>
+          <w:sz w:val="24"/>
+          <w:szCs w:val="24"/>
           <w:lang w:val="en-IN"/>
         </w:rPr>
       </w:pPr>
@@ -48,21 +120,21 @@
           <w:rFonts w:hint="default"/>
           <w:b/>
           <w:bCs/>
-          <w:sz w:val="36"/>
-          <w:szCs w:val="36"/>
-          <w:lang w:val="en-IN"/>
-        </w:rPr>
-      </w:pPr>
-      <w:r>
-        <w:rPr>
-          <w:rFonts w:hint="default"/>
-          <w:b/>
-          <w:bCs/>
-          <w:sz w:val="36"/>
-          <w:szCs w:val="36"/>
-          <w:lang w:val="en-IN"/>
-        </w:rPr>
-        <w:t>Installed angular package</w:t>
+          <w:sz w:val="24"/>
+          <w:szCs w:val="24"/>
+          <w:lang w:val="en-IN"/>
+        </w:rPr>
+      </w:pPr>
+      <w:r>
+        <w:rPr>
+          <w:rFonts w:hint="default"/>
+          <w:b/>
+          <w:bCs/>
+          <w:sz w:val="24"/>
+          <w:szCs w:val="24"/>
+          <w:lang w:val="en-IN"/>
+        </w:rPr>
+        <w:t xml:space="preserve">Installed angular package  </w:t>
       </w:r>
     </w:p>
     <w:p>
@@ -76,22 +148,198 @@
           <w:rFonts w:hint="default"/>
           <w:b/>
           <w:bCs/>
-          <w:sz w:val="36"/>
-          <w:szCs w:val="36"/>
-          <w:lang w:val="en-IN"/>
-        </w:rPr>
-      </w:pPr>
-      <w:r>
-        <w:rPr>
-          <w:rFonts w:hint="default"/>
-          <w:b/>
-          <w:bCs/>
-          <w:sz w:val="36"/>
-          <w:szCs w:val="36"/>
-          <w:lang w:val="en-IN"/>
-        </w:rPr>
-        <w:t>Group meeting today 11/06/2022 at 11pm .</w:t>
-      </w:r>
+          <w:sz w:val="24"/>
+          <w:szCs w:val="24"/>
+          <w:lang w:val="en-IN"/>
+        </w:rPr>
+      </w:pPr>
+      <w:r>
+        <w:rPr>
+          <w:rFonts w:hint="default"/>
+          <w:b/>
+          <w:bCs/>
+          <w:sz w:val="24"/>
+          <w:szCs w:val="24"/>
+          <w:lang w:val="en-IN"/>
+        </w:rPr>
+        <w:t>Installed angular cli     //check ng version</w:t>
+      </w:r>
+    </w:p>
+    <w:p>
+      <w:pPr>
+        <w:numPr>
+          <w:ilvl w:val="0"/>
+          <w:numId w:val="1"/>
+        </w:numPr>
+        <w:ind w:left="420" w:leftChars="0" w:hanging="420" w:firstLineChars="0"/>
+        <w:rPr>
+          <w:rFonts w:hint="default"/>
+          <w:b/>
+          <w:bCs/>
+          <w:sz w:val="24"/>
+          <w:szCs w:val="24"/>
+          <w:lang w:val="en-IN"/>
+        </w:rPr>
+      </w:pPr>
+      <w:r>
+        <w:rPr>
+          <w:rFonts w:hint="default"/>
+          <w:b/>
+          <w:bCs/>
+          <w:sz w:val="24"/>
+          <w:szCs w:val="24"/>
+          <w:lang w:val="en-IN"/>
+        </w:rPr>
+        <w:t xml:space="preserve">Installed angular material  </w:t>
+      </w:r>
+    </w:p>
+    <w:p>
+      <w:pPr>
+        <w:numPr>
+          <w:ilvl w:val="0"/>
+          <w:numId w:val="1"/>
+        </w:numPr>
+        <w:ind w:left="420" w:leftChars="0" w:hanging="420" w:firstLineChars="0"/>
+        <w:rPr>
+          <w:rFonts w:hint="default"/>
+          <w:b/>
+          <w:bCs/>
+          <w:sz w:val="24"/>
+          <w:szCs w:val="24"/>
+          <w:lang w:val="en-IN"/>
+        </w:rPr>
+      </w:pPr>
+      <w:r>
+        <w:rPr>
+          <w:rFonts w:hint="default"/>
+          <w:b/>
+          <w:bCs/>
+          <w:sz w:val="24"/>
+          <w:szCs w:val="24"/>
+          <w:lang w:val="en-IN"/>
+        </w:rPr>
+        <w:t>Installed angular charts ng2</w:t>
+      </w:r>
+    </w:p>
+    <w:p>
+      <w:pPr>
+        <w:numPr>
+          <w:ilvl w:val="0"/>
+          <w:numId w:val="1"/>
+        </w:numPr>
+        <w:ind w:left="420" w:leftChars="0" w:hanging="420" w:firstLineChars="0"/>
+        <w:rPr>
+          <w:rFonts w:hint="default"/>
+          <w:b/>
+          <w:bCs/>
+          <w:sz w:val="24"/>
+          <w:szCs w:val="24"/>
+          <w:lang w:val="en-IN"/>
+        </w:rPr>
+      </w:pPr>
+      <w:r>
+        <w:rPr>
+          <w:rFonts w:hint="default"/>
+          <w:b/>
+          <w:bCs/>
+          <w:sz w:val="24"/>
+          <w:szCs w:val="24"/>
+          <w:lang w:val="en-IN"/>
+        </w:rPr>
+        <w:t xml:space="preserve">Installed bootstrap Source : </w:t>
+      </w:r>
+      <w:r>
+        <w:rPr>
+          <w:rFonts w:hint="default"/>
+          <w:b/>
+          <w:bCs/>
+          <w:sz w:val="24"/>
+          <w:szCs w:val="24"/>
+          <w:lang w:val="en-IN"/>
+        </w:rPr>
+        <w:fldChar w:fldCharType="begin"/>
+      </w:r>
+      <w:r>
+        <w:rPr>
+          <w:rFonts w:hint="default"/>
+          <w:b/>
+          <w:bCs/>
+          <w:sz w:val="24"/>
+          <w:szCs w:val="24"/>
+          <w:lang w:val="en-IN"/>
+        </w:rPr>
+        <w:instrText xml:space="preserve"> HYPERLINK "https://getbootstrap.com" </w:instrText>
+      </w:r>
+      <w:r>
+        <w:rPr>
+          <w:rFonts w:hint="default"/>
+          <w:b/>
+          <w:bCs/>
+          <w:sz w:val="24"/>
+          <w:szCs w:val="24"/>
+          <w:lang w:val="en-IN"/>
+        </w:rPr>
+        <w:fldChar w:fldCharType="separate"/>
+      </w:r>
+      <w:r>
+        <w:rPr>
+          <w:rStyle w:val="4"/>
+          <w:rFonts w:hint="default"/>
+          <w:b/>
+          <w:bCs/>
+          <w:sz w:val="24"/>
+          <w:szCs w:val="24"/>
+          <w:lang w:val="en-IN"/>
+        </w:rPr>
+        <w:t>https://getbootstrap.com</w:t>
+      </w:r>
+      <w:r>
+        <w:rPr>
+          <w:rFonts w:hint="default"/>
+          <w:b/>
+          <w:bCs/>
+          <w:sz w:val="24"/>
+          <w:szCs w:val="24"/>
+          <w:lang w:val="en-IN"/>
+        </w:rPr>
+        <w:fldChar w:fldCharType="end"/>
+      </w:r>
+    </w:p>
+    <w:p>
+      <w:pPr>
+        <w:numPr>
+          <w:numId w:val="0"/>
+        </w:numPr>
+        <w:tabs>
+          <w:tab w:val="left" w:pos="420"/>
+        </w:tabs>
+        <w:rPr>
+          <w:rFonts w:hint="default"/>
+          <w:b/>
+          <w:bCs/>
+          <w:sz w:val="24"/>
+          <w:szCs w:val="24"/>
+          <w:lang w:val="en-IN"/>
+        </w:rPr>
+      </w:pPr>
+    </w:p>
+    <w:p>
+      <w:pPr>
+        <w:numPr>
+          <w:numId w:val="0"/>
+        </w:numPr>
+        <w:tabs>
+          <w:tab w:val="left" w:pos="420"/>
+        </w:tabs>
+        <w:rPr>
+          <w:rFonts w:hint="default"/>
+          <w:b/>
+          <w:bCs/>
+          <w:sz w:val="24"/>
+          <w:szCs w:val="24"/>
+          <w:lang w:val="en-IN"/>
+        </w:rPr>
+      </w:pPr>
       <w:bookmarkStart w:id="0" w:name="_GoBack"/>
       <w:bookmarkEnd w:id="0"/>
     </w:p>
@@ -420,6 +668,15 @@
       </w:tblCellMar>
     </w:tblPr>
   </w:style>
+  <w:style w:type="character" w:styleId="4">
+    <w:name w:val="Hyperlink"/>
+    <w:basedOn w:val="2"/>
+    <w:uiPriority w:val="0"/>
+    <w:rPr>
+      <w:color w:val="0000FF"/>
+      <w:u w:val="single"/>
+    </w:rPr>
+  </w:style>
 </w:styles>
 </file>
 

</xml_diff>